<commit_message>
documenos 8 y 9
</commit_message>
<xml_diff>
--- a/Curso/09_Modulo 3_results_introduction.docx
+++ b/Curso/09_Modulo 3_results_introduction.docx
@@ -5,10 +5,18 @@
     <w:p>
       <w:pPr>
         <w:pStyle w:val="Ttulo"/>
-      </w:pPr>
-      <w:r>
+        <w:rPr>
+          <w:lang w:val="es-MX"/>
+        </w:rPr>
+      </w:pPr>
+      <w:proofErr w:type="spellStart"/>
+      <w:r>
+        <w:rPr>
+          <w:lang w:val="es-MX"/>
+        </w:rPr>
         <w:t>Results</w:t>
       </w:r>
+      <w:proofErr w:type="spellEnd"/>
     </w:p>
     <w:p>
       <w:pPr>
@@ -30,7 +38,14 @@
           <w:rStyle w:val="nfasisintenso"/>
           <w:lang w:val="es-MX"/>
         </w:rPr>
-        <w:t xml:space="preserve">La estructura de la sección de Resultados en un artículo científico debe ser clara, objetiva y organizada para facilitar la comprensión de los hallazgos principales. </w:t>
+        <w:t xml:space="preserve">Los </w:t>
+      </w:r>
+      <w:r>
+        <w:rPr>
+          <w:rStyle w:val="nfasisintenso"/>
+          <w:lang w:val="es-MX"/>
+        </w:rPr>
+        <w:t xml:space="preserve">Resultados en un artículo científico debe ser clara, objetiva y organizada para facilitar la comprensión de los hallazgos principales. </w:t>
       </w:r>
     </w:p>
     <w:p>
@@ -356,7 +371,19 @@
           <w:lang w:val="es-MX"/>
         </w:rPr>
         <w:lastRenderedPageBreak/>
-        <w:t>La estructura de la sección de Resultados en un artículo científico debe ser clara y organizada. Aquí están las ideas clave:</w:t>
+        <w:t xml:space="preserve">La estructura </w:t>
+      </w:r>
+      <w:r>
+        <w:rPr>
+          <w:lang w:val="es-MX"/>
+        </w:rPr>
+        <w:t xml:space="preserve">de los </w:t>
+      </w:r>
+      <w:r>
+        <w:rPr>
+          <w:lang w:val="es-MX"/>
+        </w:rPr>
+        <w:t>Resultados en un artículo científico debe ser clara y organizada. Aquí están las ideas clave:</w:t>
       </w:r>
     </w:p>
     <w:p>
@@ -399,13 +426,7 @@
         <w:rPr>
           <w:lang w:val="es-MX"/>
         </w:rPr>
-        <w:t>(</w:t>
-      </w:r>
-      <w:r>
-        <w:rPr>
-          <w:lang w:val="es-MX"/>
-        </w:rPr>
-        <w:t>opcional):</w:t>
+        <w:t>(opcional):</w:t>
       </w:r>
       <w:r>
         <w:rPr>
@@ -573,14 +594,12 @@
         </w:rPr>
         <w:t xml:space="preserve"> Aquí puedes hacer una discusión para “quitar los </w:t>
       </w:r>
-      <w:proofErr w:type="gramStart"/>
-      <w:r>
-        <w:rPr>
-          <w:lang w:val="es-MX"/>
-        </w:rPr>
-        <w:t>resultado negativos</w:t>
-      </w:r>
-      <w:proofErr w:type="gramEnd"/>
+      <w:r>
+        <w:rPr>
+          <w:lang w:val="es-MX"/>
+        </w:rPr>
+        <w:t>resultados negativos</w:t>
+      </w:r>
       <w:r>
         <w:rPr>
           <w:lang w:val="es-MX"/>
@@ -1906,6 +1925,7 @@
   <w:style w:type="character" w:default="1" w:styleId="Fuentedeprrafopredeter">
     <w:name w:val="Default Paragraph Font"/>
     <w:uiPriority w:val="1"/>
+    <w:semiHidden/>
     <w:unhideWhenUsed/>
   </w:style>
   <w:style w:type="table" w:default="1" w:styleId="Tablanormal">

</xml_diff>